<commit_message>
Commit N2 realizado en evidencia
</commit_message>
<xml_diff>
--- a/Evidencia_Examen.docx
+++ b/Evidencia_Examen.docx
@@ -446,6 +446,7 @@
       <w:r>
         <w:rPr>
           <w:rFonts w:ascii="Times New Roman" w:hAnsi="Times New Roman" w:cs="Times New Roman"/>
+          <w:noProof/>
           <w:sz w:val="28"/>
           <w:szCs w:val="28"/>
         </w:rPr>
@@ -498,6 +499,7 @@
       <w:r>
         <w:rPr>
           <w:rFonts w:ascii="Times New Roman" w:hAnsi="Times New Roman" w:cs="Times New Roman"/>
+          <w:noProof/>
           <w:sz w:val="28"/>
           <w:szCs w:val="28"/>
         </w:rPr>
@@ -847,6 +849,7 @@
       <w:r>
         <w:rPr>
           <w:rFonts w:ascii="Times New Roman" w:hAnsi="Times New Roman" w:cs="Times New Roman"/>
+          <w:noProof/>
           <w:sz w:val="28"/>
           <w:szCs w:val="28"/>
         </w:rPr>
@@ -927,6 +930,7 @@
       <w:r>
         <w:rPr>
           <w:rFonts w:ascii="Times New Roman" w:hAnsi="Times New Roman" w:cs="Times New Roman"/>
+          <w:noProof/>
           <w:sz w:val="28"/>
           <w:szCs w:val="28"/>
         </w:rPr>
@@ -1045,6 +1049,7 @@
       <w:r>
         <w:rPr>
           <w:rFonts w:ascii="Times New Roman" w:hAnsi="Times New Roman" w:cs="Times New Roman"/>
+          <w:noProof/>
           <w:sz w:val="28"/>
           <w:szCs w:val="28"/>
         </w:rPr>
@@ -1133,6 +1138,7 @@
       <w:r>
         <w:rPr>
           <w:rFonts w:ascii="Times New Roman" w:hAnsi="Times New Roman" w:cs="Times New Roman"/>
+          <w:noProof/>
           <w:sz w:val="28"/>
           <w:szCs w:val="28"/>
         </w:rPr>
@@ -1214,6 +1220,7 @@
       <w:r>
         <w:rPr>
           <w:rFonts w:ascii="Times New Roman" w:hAnsi="Times New Roman" w:cs="Times New Roman"/>
+          <w:noProof/>
           <w:sz w:val="28"/>
           <w:szCs w:val="28"/>
         </w:rPr>
@@ -1302,6 +1309,7 @@
       <w:r>
         <w:rPr>
           <w:rFonts w:ascii="Times New Roman" w:hAnsi="Times New Roman" w:cs="Times New Roman"/>
+          <w:noProof/>
           <w:sz w:val="28"/>
           <w:szCs w:val="28"/>
         </w:rPr>
@@ -1402,6 +1410,7 @@
       <w:r>
         <w:rPr>
           <w:rFonts w:ascii="Times New Roman" w:hAnsi="Times New Roman" w:cs="Times New Roman"/>
+          <w:noProof/>
           <w:sz w:val="28"/>
           <w:szCs w:val="28"/>
         </w:rPr>
@@ -1519,6 +1528,7 @@
       <w:r>
         <w:rPr>
           <w:rFonts w:ascii="Times New Roman" w:hAnsi="Times New Roman" w:cs="Times New Roman"/>
+          <w:noProof/>
           <w:sz w:val="28"/>
           <w:szCs w:val="28"/>
         </w:rPr>
@@ -1625,6 +1635,7 @@
       <w:r>
         <w:rPr>
           <w:rFonts w:ascii="Times New Roman" w:hAnsi="Times New Roman" w:cs="Times New Roman"/>
+          <w:noProof/>
           <w:sz w:val="28"/>
           <w:szCs w:val="28"/>
         </w:rPr>
@@ -1743,6 +1754,7 @@
       <w:r>
         <w:rPr>
           <w:rFonts w:ascii="Times New Roman" w:hAnsi="Times New Roman" w:cs="Times New Roman"/>
+          <w:noProof/>
           <w:sz w:val="28"/>
           <w:szCs w:val="28"/>
         </w:rPr>
@@ -1824,6 +1836,7 @@
       <w:r>
         <w:rPr>
           <w:rFonts w:ascii="Times New Roman" w:hAnsi="Times New Roman" w:cs="Times New Roman"/>
+          <w:noProof/>
           <w:sz w:val="28"/>
           <w:szCs w:val="28"/>
         </w:rPr>
@@ -1876,6 +1889,7 @@
       <w:r>
         <w:rPr>
           <w:rFonts w:ascii="Times New Roman" w:hAnsi="Times New Roman" w:cs="Times New Roman"/>
+          <w:noProof/>
           <w:sz w:val="28"/>
           <w:szCs w:val="28"/>
         </w:rPr>
@@ -1956,6 +1970,7 @@
       <w:r>
         <w:rPr>
           <w:rFonts w:ascii="Times New Roman" w:hAnsi="Times New Roman" w:cs="Times New Roman"/>
+          <w:noProof/>
           <w:sz w:val="28"/>
           <w:szCs w:val="28"/>
         </w:rPr>
@@ -2044,6 +2059,7 @@
       <w:r>
         <w:rPr>
           <w:rFonts w:ascii="Times New Roman" w:hAnsi="Times New Roman" w:cs="Times New Roman"/>
+          <w:noProof/>
           <w:sz w:val="28"/>
           <w:szCs w:val="28"/>
         </w:rPr>
@@ -2124,6 +2140,7 @@
       <w:r>
         <w:rPr>
           <w:rFonts w:ascii="Times New Roman" w:hAnsi="Times New Roman" w:cs="Times New Roman"/>
+          <w:noProof/>
           <w:sz w:val="28"/>
           <w:szCs w:val="28"/>
         </w:rPr>
@@ -2195,6 +2212,7 @@
       <w:r>
         <w:rPr>
           <w:rFonts w:ascii="Times New Roman" w:hAnsi="Times New Roman" w:cs="Times New Roman"/>
+          <w:noProof/>
           <w:sz w:val="28"/>
           <w:szCs w:val="28"/>
         </w:rPr>
@@ -2275,6 +2293,7 @@
       <w:r>
         <w:rPr>
           <w:rFonts w:ascii="Times New Roman" w:hAnsi="Times New Roman" w:cs="Times New Roman"/>
+          <w:noProof/>
           <w:sz w:val="28"/>
           <w:szCs w:val="28"/>
         </w:rPr>
@@ -2364,6 +2383,7 @@
       <w:r>
         <w:rPr>
           <w:rFonts w:ascii="Times New Roman" w:hAnsi="Times New Roman" w:cs="Times New Roman"/>
+          <w:noProof/>
           <w:sz w:val="28"/>
           <w:szCs w:val="28"/>
           <w:u w:val="single"/>
@@ -2449,6 +2469,7 @@
       <w:r>
         <w:rPr>
           <w:rFonts w:ascii="Times New Roman" w:hAnsi="Times New Roman" w:cs="Times New Roman"/>
+          <w:noProof/>
           <w:sz w:val="28"/>
           <w:szCs w:val="28"/>
           <w:u w:val="single"/>
@@ -2519,9 +2540,452 @@
           <w:szCs w:val="28"/>
         </w:rPr>
       </w:pPr>
+      <w:r>
+        <w:rPr>
+          <w:rFonts w:ascii="Times New Roman" w:hAnsi="Times New Roman" w:cs="Times New Roman"/>
+          <w:sz w:val="28"/>
+          <w:szCs w:val="28"/>
+        </w:rPr>
+        <w:drawing>
+          <wp:inline distT="0" distB="0" distL="0" distR="0" wp14:anchorId="7F914BF1" wp14:editId="595626A0">
+            <wp:extent cx="5753100" cy="1665605"/>
+            <wp:effectExtent l="0" t="0" r="0" b="0"/>
+            <wp:docPr id="4" name="Imagen 4" descr="Texto&#10;&#10;Descripción generada automáticamente"/>
+            <wp:cNvGraphicFramePr>
+              <a:graphicFrameLocks xmlns:a="http://schemas.openxmlformats.org/drawingml/2006/main" noChangeAspect="1"/>
+            </wp:cNvGraphicFramePr>
+            <a:graphic xmlns:a="http://schemas.openxmlformats.org/drawingml/2006/main">
+              <a:graphicData uri="http://schemas.openxmlformats.org/drawingml/2006/picture">
+                <pic:pic xmlns:pic="http://schemas.openxmlformats.org/drawingml/2006/picture">
+                  <pic:nvPicPr>
+                    <pic:cNvPr id="4" name="Imagen 4" descr="Texto&#10;&#10;Descripción generada automáticamente"/>
+                    <pic:cNvPicPr/>
+                  </pic:nvPicPr>
+                  <pic:blipFill>
+                    <a:blip r:embed="rId29"/>
+                    <a:stretch>
+                      <a:fillRect/>
+                    </a:stretch>
+                  </pic:blipFill>
+                  <pic:spPr>
+                    <a:xfrm>
+                      <a:off x="0" y="0"/>
+                      <a:ext cx="5753100" cy="1665605"/>
+                    </a:xfrm>
+                    <a:prstGeom prst="rect">
+                      <a:avLst/>
+                    </a:prstGeom>
+                  </pic:spPr>
+                </pic:pic>
+              </a:graphicData>
+            </a:graphic>
+          </wp:inline>
+        </w:drawing>
+      </w:r>
+    </w:p>
+    <w:p>
+      <w:pPr>
+        <w:ind w:left="360" w:firstLine="0"/>
+        <w:rPr>
+          <w:rFonts w:ascii="Times New Roman" w:hAnsi="Times New Roman" w:cs="Times New Roman"/>
+          <w:sz w:val="28"/>
+          <w:szCs w:val="28"/>
+        </w:rPr>
+      </w:pPr>
+      <w:r>
+        <w:rPr>
+          <w:rFonts w:ascii="Times New Roman" w:hAnsi="Times New Roman" w:cs="Times New Roman"/>
+          <w:sz w:val="28"/>
+          <w:szCs w:val="28"/>
+        </w:rPr>
+        <w:t xml:space="preserve">Creamos nuestro </w:t>
+      </w:r>
+      <w:proofErr w:type="spellStart"/>
+      <w:r>
+        <w:rPr>
+          <w:rFonts w:ascii="Times New Roman" w:hAnsi="Times New Roman" w:cs="Times New Roman"/>
+          <w:sz w:val="28"/>
+          <w:szCs w:val="28"/>
+        </w:rPr>
+        <w:t>commit</w:t>
+      </w:r>
+      <w:proofErr w:type="spellEnd"/>
+    </w:p>
+    <w:p>
+      <w:pPr>
+        <w:ind w:left="360" w:firstLine="0"/>
+        <w:rPr>
+          <w:rFonts w:ascii="Times New Roman" w:hAnsi="Times New Roman" w:cs="Times New Roman"/>
+          <w:sz w:val="28"/>
+          <w:szCs w:val="28"/>
+        </w:rPr>
+      </w:pPr>
+      <w:r>
+        <w:rPr>
+          <w:rFonts w:ascii="Times New Roman" w:hAnsi="Times New Roman" w:cs="Times New Roman"/>
+          <w:sz w:val="28"/>
+          <w:szCs w:val="28"/>
+        </w:rPr>
+        <w:drawing>
+          <wp:inline distT="0" distB="0" distL="0" distR="0" wp14:anchorId="303C7457" wp14:editId="71B3773D">
+            <wp:extent cx="5753100" cy="1197610"/>
+            <wp:effectExtent l="0" t="0" r="0" b="2540"/>
+            <wp:docPr id="5" name="Imagen 5" descr="Texto&#10;&#10;Descripción generada automáticamente"/>
+            <wp:cNvGraphicFramePr>
+              <a:graphicFrameLocks xmlns:a="http://schemas.openxmlformats.org/drawingml/2006/main" noChangeAspect="1"/>
+            </wp:cNvGraphicFramePr>
+            <a:graphic xmlns:a="http://schemas.openxmlformats.org/drawingml/2006/main">
+              <a:graphicData uri="http://schemas.openxmlformats.org/drawingml/2006/picture">
+                <pic:pic xmlns:pic="http://schemas.openxmlformats.org/drawingml/2006/picture">
+                  <pic:nvPicPr>
+                    <pic:cNvPr id="5" name="Imagen 5" descr="Texto&#10;&#10;Descripción generada automáticamente"/>
+                    <pic:cNvPicPr/>
+                  </pic:nvPicPr>
+                  <pic:blipFill>
+                    <a:blip r:embed="rId30"/>
+                    <a:stretch>
+                      <a:fillRect/>
+                    </a:stretch>
+                  </pic:blipFill>
+                  <pic:spPr>
+                    <a:xfrm>
+                      <a:off x="0" y="0"/>
+                      <a:ext cx="5753100" cy="1197610"/>
+                    </a:xfrm>
+                    <a:prstGeom prst="rect">
+                      <a:avLst/>
+                    </a:prstGeom>
+                  </pic:spPr>
+                </pic:pic>
+              </a:graphicData>
+            </a:graphic>
+          </wp:inline>
+        </w:drawing>
+      </w:r>
+    </w:p>
+    <w:p>
+      <w:pPr>
+        <w:ind w:left="360" w:firstLine="0"/>
+        <w:rPr>
+          <w:rFonts w:ascii="Times New Roman" w:hAnsi="Times New Roman" w:cs="Times New Roman"/>
+          <w:sz w:val="28"/>
+          <w:szCs w:val="28"/>
+        </w:rPr>
+      </w:pPr>
+      <w:r>
+        <w:rPr>
+          <w:rFonts w:ascii="Times New Roman" w:hAnsi="Times New Roman" w:cs="Times New Roman"/>
+          <w:sz w:val="28"/>
+          <w:szCs w:val="28"/>
+        </w:rPr>
+        <w:t>Actualizamos nuestro desktop</w:t>
+      </w:r>
+    </w:p>
+    <w:p>
+      <w:pPr>
+        <w:ind w:left="360" w:firstLine="0"/>
+        <w:rPr>
+          <w:rFonts w:ascii="Times New Roman" w:hAnsi="Times New Roman" w:cs="Times New Roman"/>
+          <w:sz w:val="28"/>
+          <w:szCs w:val="28"/>
+        </w:rPr>
+      </w:pPr>
+      <w:r>
+        <w:rPr>
+          <w:rFonts w:ascii="Times New Roman" w:hAnsi="Times New Roman" w:cs="Times New Roman"/>
+          <w:sz w:val="28"/>
+          <w:szCs w:val="28"/>
+        </w:rPr>
+        <w:drawing>
+          <wp:inline distT="0" distB="0" distL="0" distR="0" wp14:anchorId="5138DE86" wp14:editId="6DA5D31E">
+            <wp:extent cx="5753100" cy="622300"/>
+            <wp:effectExtent l="0" t="0" r="0" b="6350"/>
+            <wp:docPr id="6" name="Imagen 6"/>
+            <wp:cNvGraphicFramePr>
+              <a:graphicFrameLocks xmlns:a="http://schemas.openxmlformats.org/drawingml/2006/main" noChangeAspect="1"/>
+            </wp:cNvGraphicFramePr>
+            <a:graphic xmlns:a="http://schemas.openxmlformats.org/drawingml/2006/main">
+              <a:graphicData uri="http://schemas.openxmlformats.org/drawingml/2006/picture">
+                <pic:pic xmlns:pic="http://schemas.openxmlformats.org/drawingml/2006/picture">
+                  <pic:nvPicPr>
+                    <pic:cNvPr id="1" name=""/>
+                    <pic:cNvPicPr/>
+                  </pic:nvPicPr>
+                  <pic:blipFill>
+                    <a:blip r:embed="rId31"/>
+                    <a:stretch>
+                      <a:fillRect/>
+                    </a:stretch>
+                  </pic:blipFill>
+                  <pic:spPr>
+                    <a:xfrm>
+                      <a:off x="0" y="0"/>
+                      <a:ext cx="5753100" cy="622300"/>
+                    </a:xfrm>
+                    <a:prstGeom prst="rect">
+                      <a:avLst/>
+                    </a:prstGeom>
+                  </pic:spPr>
+                </pic:pic>
+              </a:graphicData>
+            </a:graphic>
+          </wp:inline>
+        </w:drawing>
+      </w:r>
+    </w:p>
+    <w:p>
+      <w:pPr>
+        <w:ind w:left="360" w:firstLine="0"/>
+        <w:rPr>
+          <w:rFonts w:ascii="Times New Roman" w:hAnsi="Times New Roman" w:cs="Times New Roman"/>
+          <w:sz w:val="28"/>
+          <w:szCs w:val="28"/>
+        </w:rPr>
+      </w:pPr>
+    </w:p>
+    <w:p>
+      <w:pPr>
+        <w:ind w:left="360" w:firstLine="0"/>
+        <w:rPr>
+          <w:rFonts w:ascii="Times New Roman" w:hAnsi="Times New Roman" w:cs="Times New Roman"/>
+          <w:sz w:val="28"/>
+          <w:szCs w:val="28"/>
+        </w:rPr>
+      </w:pPr>
+      <w:r>
+        <w:rPr>
+          <w:rFonts w:ascii="Times New Roman" w:hAnsi="Times New Roman" w:cs="Times New Roman"/>
+          <w:sz w:val="28"/>
+          <w:szCs w:val="28"/>
+        </w:rPr>
+        <w:t>Comprobamos en línea</w:t>
+      </w:r>
+    </w:p>
+    <w:p>
+      <w:pPr>
+        <w:ind w:left="360" w:firstLine="0"/>
+        <w:rPr>
+          <w:rFonts w:ascii="Times New Roman" w:hAnsi="Times New Roman" w:cs="Times New Roman"/>
+          <w:sz w:val="28"/>
+          <w:szCs w:val="28"/>
+        </w:rPr>
+      </w:pPr>
+      <w:r>
+        <w:rPr>
+          <w:rFonts w:ascii="Times New Roman" w:hAnsi="Times New Roman" w:cs="Times New Roman"/>
+          <w:sz w:val="28"/>
+          <w:szCs w:val="28"/>
+        </w:rPr>
+        <w:drawing>
+          <wp:inline distT="0" distB="0" distL="0" distR="0" wp14:anchorId="51E4A91F" wp14:editId="4016D398">
+            <wp:extent cx="5753100" cy="3562985"/>
+            <wp:effectExtent l="0" t="0" r="0" b="0"/>
+            <wp:docPr id="7" name="Imagen 7" descr="Captura de pantalla de un celular&#10;&#10;Descripción generada automáticamente"/>
+            <wp:cNvGraphicFramePr>
+              <a:graphicFrameLocks xmlns:a="http://schemas.openxmlformats.org/drawingml/2006/main" noChangeAspect="1"/>
+            </wp:cNvGraphicFramePr>
+            <a:graphic xmlns:a="http://schemas.openxmlformats.org/drawingml/2006/main">
+              <a:graphicData uri="http://schemas.openxmlformats.org/drawingml/2006/picture">
+                <pic:pic xmlns:pic="http://schemas.openxmlformats.org/drawingml/2006/picture">
+                  <pic:nvPicPr>
+                    <pic:cNvPr id="7" name="Imagen 7" descr="Captura de pantalla de un celular&#10;&#10;Descripción generada automáticamente"/>
+                    <pic:cNvPicPr/>
+                  </pic:nvPicPr>
+                  <pic:blipFill>
+                    <a:blip r:embed="rId32"/>
+                    <a:stretch>
+                      <a:fillRect/>
+                    </a:stretch>
+                  </pic:blipFill>
+                  <pic:spPr>
+                    <a:xfrm>
+                      <a:off x="0" y="0"/>
+                      <a:ext cx="5753100" cy="3562985"/>
+                    </a:xfrm>
+                    <a:prstGeom prst="rect">
+                      <a:avLst/>
+                    </a:prstGeom>
+                  </pic:spPr>
+                </pic:pic>
+              </a:graphicData>
+            </a:graphic>
+          </wp:inline>
+        </w:drawing>
+      </w:r>
+    </w:p>
+    <w:p>
+      <w:pPr>
+        <w:ind w:left="360" w:firstLine="0"/>
+        <w:rPr>
+          <w:rFonts w:ascii="Times New Roman" w:hAnsi="Times New Roman" w:cs="Times New Roman"/>
+          <w:sz w:val="28"/>
+          <w:szCs w:val="28"/>
+        </w:rPr>
+      </w:pPr>
+      <w:r>
+        <w:rPr>
+          <w:rFonts w:ascii="Times New Roman" w:hAnsi="Times New Roman" w:cs="Times New Roman"/>
+          <w:sz w:val="28"/>
+          <w:szCs w:val="28"/>
+        </w:rPr>
+        <w:t xml:space="preserve">Se aprecia que si se </w:t>
+      </w:r>
+      <w:proofErr w:type="spellStart"/>
+      <w:r>
+        <w:rPr>
+          <w:rFonts w:ascii="Times New Roman" w:hAnsi="Times New Roman" w:cs="Times New Roman"/>
+          <w:sz w:val="28"/>
+          <w:szCs w:val="28"/>
+        </w:rPr>
+        <w:t>creo</w:t>
+      </w:r>
+      <w:proofErr w:type="spellEnd"/>
+      <w:r>
+        <w:rPr>
+          <w:rFonts w:ascii="Times New Roman" w:hAnsi="Times New Roman" w:cs="Times New Roman"/>
+          <w:sz w:val="28"/>
+          <w:szCs w:val="28"/>
+        </w:rPr>
+        <w:t xml:space="preserve"> correctamente</w:t>
+      </w:r>
+    </w:p>
+    <w:p>
+      <w:pPr>
+        <w:ind w:left="360" w:firstLine="0"/>
+        <w:rPr>
+          <w:rFonts w:ascii="Times New Roman" w:hAnsi="Times New Roman" w:cs="Times New Roman"/>
+          <w:sz w:val="28"/>
+          <w:szCs w:val="28"/>
+        </w:rPr>
+      </w:pPr>
+    </w:p>
+    <w:p>
+      <w:pPr>
+        <w:ind w:left="360" w:firstLine="0"/>
+        <w:rPr>
+          <w:rFonts w:ascii="Times New Roman" w:hAnsi="Times New Roman" w:cs="Times New Roman"/>
+          <w:sz w:val="28"/>
+          <w:szCs w:val="28"/>
+        </w:rPr>
+      </w:pPr>
+      <w:r>
+        <w:rPr>
+          <w:rFonts w:ascii="Times New Roman" w:hAnsi="Times New Roman" w:cs="Times New Roman"/>
+          <w:sz w:val="28"/>
+          <w:szCs w:val="28"/>
+        </w:rPr>
+        <w:lastRenderedPageBreak/>
+        <w:t xml:space="preserve">Por </w:t>
+      </w:r>
+      <w:proofErr w:type="gramStart"/>
+      <w:r>
+        <w:rPr>
+          <w:rFonts w:ascii="Times New Roman" w:hAnsi="Times New Roman" w:cs="Times New Roman"/>
+          <w:sz w:val="28"/>
+          <w:szCs w:val="28"/>
+        </w:rPr>
+        <w:t>ultimo</w:t>
+      </w:r>
+      <w:proofErr w:type="gramEnd"/>
+      <w:r>
+        <w:rPr>
+          <w:rFonts w:ascii="Times New Roman" w:hAnsi="Times New Roman" w:cs="Times New Roman"/>
+          <w:sz w:val="28"/>
+          <w:szCs w:val="28"/>
+        </w:rPr>
+        <w:t xml:space="preserve"> revisamos su archivo</w:t>
+      </w:r>
+      <w:r>
+        <w:rPr>
+          <w:rFonts w:ascii="Times New Roman" w:hAnsi="Times New Roman" w:cs="Times New Roman"/>
+          <w:sz w:val="28"/>
+          <w:szCs w:val="28"/>
+        </w:rPr>
+        <w:t xml:space="preserve"> </w:t>
+      </w:r>
+    </w:p>
+    <w:p>
+      <w:pPr>
+        <w:ind w:left="360" w:firstLine="0"/>
+        <w:rPr>
+          <w:rFonts w:ascii="Times New Roman" w:hAnsi="Times New Roman" w:cs="Times New Roman"/>
+          <w:sz w:val="28"/>
+          <w:szCs w:val="28"/>
+        </w:rPr>
+      </w:pPr>
+      <w:r>
+        <w:rPr>
+          <w:rFonts w:ascii="Times New Roman" w:hAnsi="Times New Roman" w:cs="Times New Roman"/>
+          <w:sz w:val="28"/>
+          <w:szCs w:val="28"/>
+        </w:rPr>
+        <w:drawing>
+          <wp:inline distT="0" distB="0" distL="0" distR="0" wp14:anchorId="57CC0FEB" wp14:editId="6BAE22AE">
+            <wp:extent cx="5753100" cy="955675"/>
+            <wp:effectExtent l="0" t="0" r="0" b="0"/>
+            <wp:docPr id="10" name="Imagen 10" descr="Interfaz de usuario gráfica, Texto, Aplicación&#10;&#10;Descripción generada automáticamente"/>
+            <wp:cNvGraphicFramePr>
+              <a:graphicFrameLocks xmlns:a="http://schemas.openxmlformats.org/drawingml/2006/main" noChangeAspect="1"/>
+            </wp:cNvGraphicFramePr>
+            <a:graphic xmlns:a="http://schemas.openxmlformats.org/drawingml/2006/main">
+              <a:graphicData uri="http://schemas.openxmlformats.org/drawingml/2006/picture">
+                <pic:pic xmlns:pic="http://schemas.openxmlformats.org/drawingml/2006/picture">
+                  <pic:nvPicPr>
+                    <pic:cNvPr id="10" name="Imagen 10" descr="Interfaz de usuario gráfica, Texto, Aplicación&#10;&#10;Descripción generada automáticamente"/>
+                    <pic:cNvPicPr/>
+                  </pic:nvPicPr>
+                  <pic:blipFill>
+                    <a:blip r:embed="rId33"/>
+                    <a:stretch>
+                      <a:fillRect/>
+                    </a:stretch>
+                  </pic:blipFill>
+                  <pic:spPr>
+                    <a:xfrm>
+                      <a:off x="0" y="0"/>
+                      <a:ext cx="5753100" cy="955675"/>
+                    </a:xfrm>
+                    <a:prstGeom prst="rect">
+                      <a:avLst/>
+                    </a:prstGeom>
+                  </pic:spPr>
+                </pic:pic>
+              </a:graphicData>
+            </a:graphic>
+          </wp:inline>
+        </w:drawing>
+      </w:r>
+    </w:p>
+    <w:p>
+      <w:pPr>
+        <w:ind w:left="360" w:firstLine="0"/>
+        <w:rPr>
+          <w:rFonts w:ascii="Times New Roman" w:hAnsi="Times New Roman" w:cs="Times New Roman"/>
+          <w:sz w:val="28"/>
+          <w:szCs w:val="28"/>
+        </w:rPr>
+      </w:pPr>
+      <w:r>
+        <w:rPr>
+          <w:rFonts w:ascii="Times New Roman" w:hAnsi="Times New Roman" w:cs="Times New Roman"/>
+          <w:sz w:val="28"/>
+          <w:szCs w:val="28"/>
+        </w:rPr>
+        <w:t>Este mismo contiene el .docx que se edita.</w:t>
+      </w:r>
+    </w:p>
+    <w:p>
+      <w:pPr>
+        <w:ind w:left="360" w:firstLine="0"/>
+        <w:rPr>
+          <w:rFonts w:ascii="Times New Roman" w:hAnsi="Times New Roman" w:cs="Times New Roman"/>
+          <w:sz w:val="28"/>
+          <w:szCs w:val="28"/>
+        </w:rPr>
+      </w:pPr>
     </w:p>
     <w:sectPr>
-      <w:headerReference w:type="default" r:id="rId29"/>
+      <w:headerReference w:type="default" r:id="rId34"/>
       <w:pgSz w:w="12240" w:h="15840"/>
       <w:pgMar w:top="1400" w:right="1580" w:bottom="280" w:left="1600" w:header="0" w:footer="0" w:gutter="0"/>
       <w:cols w:space="720"/>

</xml_diff>